<commit_message>
changed current date with  agreement date
</commit_message>
<xml_diff>
--- a/main/src/main/resources/reports/word/InstituteAgreement.docx
+++ b/main/src/main/resources/reports/word/InstituteAgreement.docx
@@ -186,7 +186,7 @@
           <w:b/>
           <w:bCs/>
         </w:rPr>
-        <w:t>TODAY_DATE</w:t>
+        <w:t>AGREEMENT_DATE</w:t>
       </w:r>
     </w:p>
     <w:p>
@@ -258,6 +258,31 @@
       <w:r>
         <w:rPr>
           <w:rFonts w:cs="Zar"/>
+          <w:b/>
+          <w:bCs/>
+        </w:rPr>
+        <w:t>AGREEMENT_DATE</w:t>
+      </w:r>
+      <w:r>
+        <w:rPr>
+          <w:rFonts w:cs="Zar"/>
+          <w:rtl/>
+        </w:rPr>
+        <w:t xml:space="preserve"> في‌مابين </w:t>
+      </w:r>
+      <w:r>
+        <w:rPr>
+          <w:rFonts w:cs="Zar"/>
+          <w:b/>
+          <w:bCs/>
+        </w:rPr>
+        <w:t>FIRST_PARTY_NAME</w:t>
+      </w:r>
+      <w:r>
+        <w:rPr>
+          <w:rFonts w:cs="Zar"/>
+          <w:b/>
+          <w:bCs/>
           <w:rtl/>
         </w:rPr>
         <w:t xml:space="preserve"> </w:t>
@@ -265,41 +290,9 @@
       <w:r>
         <w:rPr>
           <w:rFonts w:cs="Zar"/>
-          <w:b/>
-          <w:bCs/>
-        </w:rPr>
-        <w:t>TODAY_DATE</w:t>
-      </w:r>
-      <w:r>
-        <w:rPr>
-          <w:rFonts w:cs="Zar"/>
-          <w:rtl/>
-        </w:rPr>
-        <w:t xml:space="preserve">   في‌مابين </w:t>
-      </w:r>
-      <w:r>
-        <w:rPr>
-          <w:rFonts w:cs="Zar"/>
-          <w:b/>
-          <w:bCs/>
-        </w:rPr>
-        <w:t>FIRST_PARTY_NAME</w:t>
-      </w:r>
-      <w:r>
-        <w:rPr>
-          <w:rFonts w:cs="Zar"/>
-          <w:b/>
-          <w:bCs/>
-          <w:rtl/>
-        </w:rPr>
-        <w:t xml:space="preserve"> </w:t>
-      </w:r>
-      <w:r>
-        <w:rPr>
-          <w:rFonts w:cs="Zar"/>
-          <w:rtl/>
-        </w:rPr>
-        <w:t xml:space="preserve"> با كد اقتصادي: </w:t>
+          <w:rtl/>
+        </w:rPr>
+        <w:t xml:space="preserve">با كد اقتصادي: </w:t>
       </w:r>
       <w:r>
         <w:rPr>
@@ -1390,14 +1383,7 @@
           <w:rFonts w:cs="Zar"/>
           <w:lang w:bidi="fa-IR"/>
         </w:rPr>
-        <w:t>4</w:t>
-      </w:r>
-      <w:r>
-        <w:rPr>
-          <w:rFonts w:cs="Zar"/>
-          <w:lang w:bidi="fa-IR"/>
-        </w:rPr>
-        <w:t>-6</w:t>
+        <w:t>4-6</w:t>
       </w:r>
       <w:r>
         <w:rPr>
@@ -1513,6 +1499,7 @@
         <w:rPr>
           <w:rtl/>
         </w:rPr>
+        <w:lastRenderedPageBreak/>
         <w:br w:type="page"/>
       </w:r>
     </w:p>
@@ -2908,7 +2895,7 @@
         </mc:Choice>
         <mc:Fallback>
           <w:pict>
-            <v:shape w14:anchorId="2B42B66B" id="AutoShape 2" o:spid="_x0000_s1026" style="position:absolute;margin-left:-29.3pt;margin-top:52.7pt;width:543.6pt;height:697.45pt;z-index:-503316473;visibility:visible;mso-wrap-style:square;mso-wrap-distance-left:0;mso-wrap-distance-top:0;mso-wrap-distance-right:0;mso-wrap-distance-bottom:0;mso-position-horizontal:absolute;mso-position-horizontal-relative:text;mso-position-vertical:absolute;mso-position-vertical-relative:text;v-text-anchor:top" coordsize="19158,24584" o:gfxdata="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" path="m969,r,c434,,,434,,969l,23614v,535,434,969,969,969l18188,24583v535,,969,-434,969,-969l19157,969c19157,434,18723,,18188,l969,xe" strokeweight=".53mm">
+            <v:shape w14:anchorId="6FE418C9" id="AutoShape 2" o:spid="_x0000_s1026" style="position:absolute;margin-left:-29.3pt;margin-top:52.7pt;width:543.6pt;height:697.45pt;z-index:-503316473;visibility:visible;mso-wrap-style:square;mso-wrap-distance-left:0;mso-wrap-distance-top:0;mso-wrap-distance-right:0;mso-wrap-distance-bottom:0;mso-position-horizontal:absolute;mso-position-horizontal-relative:text;mso-position-vertical:absolute;mso-position-vertical-relative:text;v-text-anchor:top" coordsize="19158,24584" o:gfxdata="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" path="m969,r,c434,,,434,,969l,23614v,535,434,969,969,969l18188,24583v535,,969,-434,969,-969l19157,969c19157,434,18723,,18188,l969,xe" strokeweight=".53mm">
               <v:path arrowok="t"/>
             </v:shape>
           </w:pict>

</xml_diff>